<commit_message>
Table des matières cagier des charges corrigée
</commit_message>
<xml_diff>
--- a/Cahier des Charges.docx
+++ b/Cahier des Charges.docx
@@ -274,6 +274,7 @@
         </w:p>
       </w:sdtContent>
     </w:sdt>
+    <w:bookmarkStart w:id="0" w:name="_GoBack" w:displacedByCustomXml="next"/>
     <w:sdt>
       <w:sdtPr>
         <w:rPr>
@@ -307,6 +308,7 @@
             <w:t>Table des matières</w:t>
           </w:r>
         </w:p>
+        <w:bookmarkEnd w:id="0"/>
         <w:p>
           <w:pPr>
             <w:pStyle w:val="TM1"/>
@@ -328,7 +330,7 @@
           <w:r>
             <w:fldChar w:fldCharType="separate"/>
           </w:r>
-          <w:hyperlink w:anchor="_Toc515232442" w:history="1">
+          <w:hyperlink w:anchor="_Toc522949869" w:history="1">
             <w:r>
               <w:rPr>
                 <w:rStyle w:val="Lienhypertexte"/>
@@ -355,7 +357,7 @@
                 <w:noProof/>
                 <w:webHidden/>
               </w:rPr>
-              <w:instrText xml:space="preserve"> PAGEREF _Toc515232442 \h </w:instrText>
+              <w:instrText xml:space="preserve"> PAGEREF _Toc522949869 \h </w:instrText>
             </w:r>
             <w:r>
               <w:rPr>
@@ -375,7 +377,7 @@
                 <w:noProof/>
                 <w:webHidden/>
               </w:rPr>
-              <w:t>2</w:t>
+              <w:t>3</w:t>
             </w:r>
             <w:r>
               <w:rPr>
@@ -398,7 +400,7 @@
               <w:lang w:eastAsia="fr-BE"/>
             </w:rPr>
           </w:pPr>
-          <w:hyperlink w:anchor="_Toc515232443" w:history="1">
+          <w:hyperlink w:anchor="_Toc522949870" w:history="1">
             <w:r>
               <w:rPr>
                 <w:rStyle w:val="Lienhypertexte"/>
@@ -425,7 +427,7 @@
                 <w:noProof/>
                 <w:webHidden/>
               </w:rPr>
-              <w:instrText xml:space="preserve"> PAGEREF _Toc515232443 \h </w:instrText>
+              <w:instrText xml:space="preserve"> PAGEREF _Toc522949870 \h </w:instrText>
             </w:r>
             <w:r>
               <w:rPr>
@@ -445,7 +447,7 @@
                 <w:noProof/>
                 <w:webHidden/>
               </w:rPr>
-              <w:t>2</w:t>
+              <w:t>3</w:t>
             </w:r>
             <w:r>
               <w:rPr>
@@ -468,7 +470,7 @@
               <w:lang w:eastAsia="fr-BE"/>
             </w:rPr>
           </w:pPr>
-          <w:hyperlink w:anchor="_Toc515232444" w:history="1">
+          <w:hyperlink w:anchor="_Toc522949871" w:history="1">
             <w:r>
               <w:rPr>
                 <w:rStyle w:val="Lienhypertexte"/>
@@ -495,7 +497,7 @@
                 <w:noProof/>
                 <w:webHidden/>
               </w:rPr>
-              <w:instrText xml:space="preserve"> PAGEREF _Toc515232444 \h </w:instrText>
+              <w:instrText xml:space="preserve"> PAGEREF _Toc522949871 \h </w:instrText>
             </w:r>
             <w:r>
               <w:rPr>
@@ -515,7 +517,7 @@
                 <w:noProof/>
                 <w:webHidden/>
               </w:rPr>
-              <w:t>2</w:t>
+              <w:t>3</w:t>
             </w:r>
             <w:r>
               <w:rPr>
@@ -538,7 +540,7 @@
               <w:lang w:eastAsia="fr-BE"/>
             </w:rPr>
           </w:pPr>
-          <w:hyperlink w:anchor="_Toc515232445" w:history="1">
+          <w:hyperlink w:anchor="_Toc522949872" w:history="1">
             <w:r>
               <w:rPr>
                 <w:rStyle w:val="Lienhypertexte"/>
@@ -565,7 +567,7 @@
                 <w:noProof/>
                 <w:webHidden/>
               </w:rPr>
-              <w:instrText xml:space="preserve"> PAGEREF _Toc515232445 \h </w:instrText>
+              <w:instrText xml:space="preserve"> PAGEREF _Toc522949872 \h </w:instrText>
             </w:r>
             <w:r>
               <w:rPr>
@@ -585,7 +587,7 @@
                 <w:noProof/>
                 <w:webHidden/>
               </w:rPr>
-              <w:t>4</w:t>
+              <w:t>5</w:t>
             </w:r>
             <w:r>
               <w:rPr>
@@ -608,7 +610,7 @@
               <w:lang w:eastAsia="fr-BE"/>
             </w:rPr>
           </w:pPr>
-          <w:hyperlink w:anchor="_Toc515232446" w:history="1">
+          <w:hyperlink w:anchor="_Toc522949873" w:history="1">
             <w:r>
               <w:rPr>
                 <w:rStyle w:val="Lienhypertexte"/>
@@ -635,7 +637,7 @@
                 <w:noProof/>
                 <w:webHidden/>
               </w:rPr>
-              <w:instrText xml:space="preserve"> PAGEREF _Toc515232446 \h </w:instrText>
+              <w:instrText xml:space="preserve"> PAGEREF _Toc522949873 \h </w:instrText>
             </w:r>
             <w:r>
               <w:rPr>
@@ -655,7 +657,7 @@
                 <w:noProof/>
                 <w:webHidden/>
               </w:rPr>
-              <w:t>5</w:t>
+              <w:t>6</w:t>
             </w:r>
             <w:r>
               <w:rPr>
@@ -678,7 +680,7 @@
               <w:lang w:eastAsia="fr-BE"/>
             </w:rPr>
           </w:pPr>
-          <w:hyperlink w:anchor="_Toc515232447" w:history="1">
+          <w:hyperlink w:anchor="_Toc522949874" w:history="1">
             <w:r>
               <w:rPr>
                 <w:rStyle w:val="Lienhypertexte"/>
@@ -705,7 +707,7 @@
                 <w:noProof/>
                 <w:webHidden/>
               </w:rPr>
-              <w:instrText xml:space="preserve"> PAGEREF _Toc515232447 \h </w:instrText>
+              <w:instrText xml:space="preserve"> PAGEREF _Toc522949874 \h </w:instrText>
             </w:r>
             <w:r>
               <w:rPr>
@@ -725,7 +727,7 @@
                 <w:noProof/>
                 <w:webHidden/>
               </w:rPr>
-              <w:t>6</w:t>
+              <w:t>7</w:t>
             </w:r>
             <w:r>
               <w:rPr>
@@ -748,7 +750,7 @@
               <w:lang w:eastAsia="fr-BE"/>
             </w:rPr>
           </w:pPr>
-          <w:hyperlink w:anchor="_Toc515232448" w:history="1">
+          <w:hyperlink w:anchor="_Toc522949875" w:history="1">
             <w:r>
               <w:rPr>
                 <w:rStyle w:val="Lienhypertexte"/>
@@ -775,7 +777,7 @@
                 <w:noProof/>
                 <w:webHidden/>
               </w:rPr>
-              <w:instrText xml:space="preserve"> PAGEREF _Toc515232448 \h </w:instrText>
+              <w:instrText xml:space="preserve"> PAGEREF _Toc522949875 \h </w:instrText>
             </w:r>
             <w:r>
               <w:rPr>
@@ -795,7 +797,7 @@
                 <w:noProof/>
                 <w:webHidden/>
               </w:rPr>
-              <w:t>6</w:t>
+              <w:t>7</w:t>
             </w:r>
             <w:r>
               <w:rPr>
@@ -818,7 +820,7 @@
               <w:lang w:eastAsia="fr-BE"/>
             </w:rPr>
           </w:pPr>
-          <w:hyperlink w:anchor="_Toc515232449" w:history="1">
+          <w:hyperlink w:anchor="_Toc522949876" w:history="1">
             <w:r>
               <w:rPr>
                 <w:rStyle w:val="Lienhypertexte"/>
@@ -845,7 +847,7 @@
                 <w:noProof/>
                 <w:webHidden/>
               </w:rPr>
-              <w:instrText xml:space="preserve"> PAGEREF _Toc515232449 \h </w:instrText>
+              <w:instrText xml:space="preserve"> PAGEREF _Toc522949876 \h </w:instrText>
             </w:r>
             <w:r>
               <w:rPr>
@@ -865,7 +867,7 @@
                 <w:noProof/>
                 <w:webHidden/>
               </w:rPr>
-              <w:t>8</w:t>
+              <w:t>9</w:t>
             </w:r>
             <w:r>
               <w:rPr>
@@ -888,7 +890,7 @@
               <w:lang w:eastAsia="fr-BE"/>
             </w:rPr>
           </w:pPr>
-          <w:hyperlink w:anchor="_Toc515232450" w:history="1">
+          <w:hyperlink w:anchor="_Toc522949877" w:history="1">
             <w:r>
               <w:rPr>
                 <w:rStyle w:val="Lienhypertexte"/>
@@ -915,7 +917,7 @@
                 <w:noProof/>
                 <w:webHidden/>
               </w:rPr>
-              <w:instrText xml:space="preserve"> PAGEREF _Toc515232450 \h </w:instrText>
+              <w:instrText xml:space="preserve"> PAGEREF _Toc522949877 \h </w:instrText>
             </w:r>
             <w:r>
               <w:rPr>
@@ -935,7 +937,7 @@
                 <w:noProof/>
                 <w:webHidden/>
               </w:rPr>
-              <w:t>10</w:t>
+              <w:t>11</w:t>
             </w:r>
             <w:r>
               <w:rPr>
@@ -958,7 +960,7 @@
               <w:lang w:eastAsia="fr-BE"/>
             </w:rPr>
           </w:pPr>
-          <w:hyperlink w:anchor="_Toc515232451" w:history="1">
+          <w:hyperlink w:anchor="_Toc522949878" w:history="1">
             <w:r>
               <w:rPr>
                 <w:rStyle w:val="Lienhypertexte"/>
@@ -985,7 +987,7 @@
                 <w:noProof/>
                 <w:webHidden/>
               </w:rPr>
-              <w:instrText xml:space="preserve"> PAGEREF _Toc515232451 \h </w:instrText>
+              <w:instrText xml:space="preserve"> PAGEREF _Toc522949878 \h </w:instrText>
             </w:r>
             <w:r>
               <w:rPr>
@@ -1005,7 +1007,7 @@
                 <w:noProof/>
                 <w:webHidden/>
               </w:rPr>
-              <w:t>12</w:t>
+              <w:t>13</w:t>
             </w:r>
             <w:r>
               <w:rPr>
@@ -1028,7 +1030,7 @@
               <w:lang w:eastAsia="fr-BE"/>
             </w:rPr>
           </w:pPr>
-          <w:hyperlink w:anchor="_Toc515232452" w:history="1">
+          <w:hyperlink w:anchor="_Toc522949879" w:history="1">
             <w:r>
               <w:rPr>
                 <w:rStyle w:val="Lienhypertexte"/>
@@ -1055,7 +1057,7 @@
                 <w:noProof/>
                 <w:webHidden/>
               </w:rPr>
-              <w:instrText xml:space="preserve"> PAGEREF _Toc515232452 \h </w:instrText>
+              <w:instrText xml:space="preserve"> PAGEREF _Toc522949879 \h </w:instrText>
             </w:r>
             <w:r>
               <w:rPr>
@@ -1075,7 +1077,7 @@
                 <w:noProof/>
                 <w:webHidden/>
               </w:rPr>
-              <w:t>14</w:t>
+              <w:t>15</w:t>
             </w:r>
             <w:r>
               <w:rPr>
@@ -1098,7 +1100,7 @@
               <w:lang w:eastAsia="fr-BE"/>
             </w:rPr>
           </w:pPr>
-          <w:hyperlink w:anchor="_Toc515232453" w:history="1">
+          <w:hyperlink w:anchor="_Toc522949880" w:history="1">
             <w:r>
               <w:rPr>
                 <w:rStyle w:val="Lienhypertexte"/>
@@ -1125,7 +1127,7 @@
                 <w:noProof/>
                 <w:webHidden/>
               </w:rPr>
-              <w:instrText xml:space="preserve"> PAGEREF _Toc515232453 \h </w:instrText>
+              <w:instrText xml:space="preserve"> PAGEREF _Toc522949880 \h </w:instrText>
             </w:r>
             <w:r>
               <w:rPr>
@@ -1145,7 +1147,7 @@
                 <w:noProof/>
                 <w:webHidden/>
               </w:rPr>
-              <w:t>17</w:t>
+              <w:t>18</w:t>
             </w:r>
             <w:r>
               <w:rPr>
@@ -1168,7 +1170,7 @@
               <w:lang w:eastAsia="fr-BE"/>
             </w:rPr>
           </w:pPr>
-          <w:hyperlink w:anchor="_Toc515232454" w:history="1">
+          <w:hyperlink w:anchor="_Toc522949881" w:history="1">
             <w:r>
               <w:rPr>
                 <w:rStyle w:val="Lienhypertexte"/>
@@ -1195,7 +1197,7 @@
                 <w:noProof/>
                 <w:webHidden/>
               </w:rPr>
-              <w:instrText xml:space="preserve"> PAGEREF _Toc515232454 \h </w:instrText>
+              <w:instrText xml:space="preserve"> PAGEREF _Toc522949881 \h </w:instrText>
             </w:r>
             <w:r>
               <w:rPr>
@@ -1215,7 +1217,7 @@
                 <w:noProof/>
                 <w:webHidden/>
               </w:rPr>
-              <w:t>19</w:t>
+              <w:t>20</w:t>
             </w:r>
             <w:r>
               <w:rPr>
@@ -1238,7 +1240,7 @@
               <w:lang w:eastAsia="fr-BE"/>
             </w:rPr>
           </w:pPr>
-          <w:hyperlink w:anchor="_Toc515232455" w:history="1">
+          <w:hyperlink w:anchor="_Toc522949882" w:history="1">
             <w:r>
               <w:rPr>
                 <w:rStyle w:val="Lienhypertexte"/>
@@ -1265,7 +1267,7 @@
                 <w:noProof/>
                 <w:webHidden/>
               </w:rPr>
-              <w:instrText xml:space="preserve"> PAGEREF _Toc515232455 \h </w:instrText>
+              <w:instrText xml:space="preserve"> PAGEREF _Toc522949882 \h </w:instrText>
             </w:r>
             <w:r>
               <w:rPr>
@@ -1285,7 +1287,7 @@
                 <w:noProof/>
                 <w:webHidden/>
               </w:rPr>
-              <w:t>21</w:t>
+              <w:t>22</w:t>
             </w:r>
             <w:r>
               <w:rPr>
@@ -1308,7 +1310,7 @@
               <w:lang w:eastAsia="fr-BE"/>
             </w:rPr>
           </w:pPr>
-          <w:hyperlink w:anchor="_Toc515232456" w:history="1">
+          <w:hyperlink w:anchor="_Toc522949883" w:history="1">
             <w:r>
               <w:rPr>
                 <w:rStyle w:val="Lienhypertexte"/>
@@ -1335,7 +1337,7 @@
                 <w:noProof/>
                 <w:webHidden/>
               </w:rPr>
-              <w:instrText xml:space="preserve"> PAGEREF _Toc515232456 \h </w:instrText>
+              <w:instrText xml:space="preserve"> PAGEREF _Toc522949883 \h </w:instrText>
             </w:r>
             <w:r>
               <w:rPr>
@@ -1355,7 +1357,7 @@
                 <w:noProof/>
                 <w:webHidden/>
               </w:rPr>
-              <w:t>21</w:t>
+              <w:t>22</w:t>
             </w:r>
             <w:r>
               <w:rPr>
@@ -1378,7 +1380,7 @@
               <w:lang w:eastAsia="fr-BE"/>
             </w:rPr>
           </w:pPr>
-          <w:hyperlink w:anchor="_Toc515232457" w:history="1">
+          <w:hyperlink w:anchor="_Toc522949884" w:history="1">
             <w:r>
               <w:rPr>
                 <w:rStyle w:val="Lienhypertexte"/>
@@ -1405,7 +1407,7 @@
                 <w:noProof/>
                 <w:webHidden/>
               </w:rPr>
-              <w:instrText xml:space="preserve"> PAGEREF _Toc515232457 \h </w:instrText>
+              <w:instrText xml:space="preserve"> PAGEREF _Toc522949884 \h </w:instrText>
             </w:r>
             <w:r>
               <w:rPr>
@@ -1425,7 +1427,7 @@
                 <w:noProof/>
                 <w:webHidden/>
               </w:rPr>
-              <w:t>23</w:t>
+              <w:t>24</w:t>
             </w:r>
             <w:r>
               <w:rPr>
@@ -1448,7 +1450,7 @@
               <w:lang w:eastAsia="fr-BE"/>
             </w:rPr>
           </w:pPr>
-          <w:hyperlink w:anchor="_Toc515232458" w:history="1">
+          <w:hyperlink w:anchor="_Toc522949885" w:history="1">
             <w:r>
               <w:rPr>
                 <w:rStyle w:val="Lienhypertexte"/>
@@ -1475,7 +1477,7 @@
                 <w:noProof/>
                 <w:webHidden/>
               </w:rPr>
-              <w:instrText xml:space="preserve"> PAGEREF _Toc515232458 \h </w:instrText>
+              <w:instrText xml:space="preserve"> PAGEREF _Toc522949885 \h </w:instrText>
             </w:r>
             <w:r>
               <w:rPr>
@@ -1495,7 +1497,7 @@
                 <w:noProof/>
                 <w:webHidden/>
               </w:rPr>
-              <w:t>23</w:t>
+              <w:t>24</w:t>
             </w:r>
             <w:r>
               <w:rPr>
@@ -1518,7 +1520,7 @@
               <w:lang w:eastAsia="fr-BE"/>
             </w:rPr>
           </w:pPr>
-          <w:hyperlink w:anchor="_Toc515232459" w:history="1">
+          <w:hyperlink w:anchor="_Toc522949886" w:history="1">
             <w:r>
               <w:rPr>
                 <w:rStyle w:val="Lienhypertexte"/>
@@ -1545,7 +1547,7 @@
                 <w:noProof/>
                 <w:webHidden/>
               </w:rPr>
-              <w:instrText xml:space="preserve"> PAGEREF _Toc515232459 \h </w:instrText>
+              <w:instrText xml:space="preserve"> PAGEREF _Toc522949886 \h </w:instrText>
             </w:r>
             <w:r>
               <w:rPr>
@@ -1565,7 +1567,7 @@
                 <w:noProof/>
                 <w:webHidden/>
               </w:rPr>
-              <w:t>24</w:t>
+              <w:t>25</w:t>
             </w:r>
             <w:r>
               <w:rPr>
@@ -1588,7 +1590,7 @@
               <w:lang w:eastAsia="fr-BE"/>
             </w:rPr>
           </w:pPr>
-          <w:hyperlink w:anchor="_Toc515232460" w:history="1">
+          <w:hyperlink w:anchor="_Toc522949887" w:history="1">
             <w:r>
               <w:rPr>
                 <w:rStyle w:val="Lienhypertexte"/>
@@ -1615,7 +1617,7 @@
                 <w:noProof/>
                 <w:webHidden/>
               </w:rPr>
-              <w:instrText xml:space="preserve"> PAGEREF _Toc515232460 \h </w:instrText>
+              <w:instrText xml:space="preserve"> PAGEREF _Toc522949887 \h </w:instrText>
             </w:r>
             <w:r>
               <w:rPr>
@@ -1635,7 +1637,7 @@
                 <w:noProof/>
                 <w:webHidden/>
               </w:rPr>
-              <w:t>24</w:t>
+              <w:t>25</w:t>
             </w:r>
             <w:r>
               <w:rPr>
@@ -1658,7 +1660,7 @@
               <w:lang w:eastAsia="fr-BE"/>
             </w:rPr>
           </w:pPr>
-          <w:hyperlink w:anchor="_Toc515232461" w:history="1">
+          <w:hyperlink w:anchor="_Toc522949888" w:history="1">
             <w:r>
               <w:rPr>
                 <w:rStyle w:val="Lienhypertexte"/>
@@ -1685,7 +1687,7 @@
                 <w:noProof/>
                 <w:webHidden/>
               </w:rPr>
-              <w:instrText xml:space="preserve"> PAGEREF _Toc515232461 \h </w:instrText>
+              <w:instrText xml:space="preserve"> PAGEREF _Toc522949888 \h </w:instrText>
             </w:r>
             <w:r>
               <w:rPr>
@@ -1705,7 +1707,7 @@
                 <w:noProof/>
                 <w:webHidden/>
               </w:rPr>
-              <w:t>24</w:t>
+              <w:t>25</w:t>
             </w:r>
             <w:r>
               <w:rPr>
@@ -1728,7 +1730,7 @@
               <w:lang w:eastAsia="fr-BE"/>
             </w:rPr>
           </w:pPr>
-          <w:hyperlink w:anchor="_Toc515232462" w:history="1">
+          <w:hyperlink w:anchor="_Toc522949889" w:history="1">
             <w:r>
               <w:rPr>
                 <w:rStyle w:val="Lienhypertexte"/>
@@ -1755,7 +1757,7 @@
                 <w:noProof/>
                 <w:webHidden/>
               </w:rPr>
-              <w:instrText xml:space="preserve"> PAGEREF _Toc515232462 \h </w:instrText>
+              <w:instrText xml:space="preserve"> PAGEREF _Toc522949889 \h </w:instrText>
             </w:r>
             <w:r>
               <w:rPr>
@@ -1775,7 +1777,7 @@
                 <w:noProof/>
                 <w:webHidden/>
               </w:rPr>
-              <w:t>25</w:t>
+              <w:t>26</w:t>
             </w:r>
             <w:r>
               <w:rPr>
@@ -1798,7 +1800,7 @@
               <w:lang w:eastAsia="fr-BE"/>
             </w:rPr>
           </w:pPr>
-          <w:hyperlink w:anchor="_Toc515232463" w:history="1">
+          <w:hyperlink w:anchor="_Toc522949890" w:history="1">
             <w:r>
               <w:rPr>
                 <w:rStyle w:val="Lienhypertexte"/>
@@ -1825,7 +1827,7 @@
                 <w:noProof/>
                 <w:webHidden/>
               </w:rPr>
-              <w:instrText xml:space="preserve"> PAGEREF _Toc515232463 \h </w:instrText>
+              <w:instrText xml:space="preserve"> PAGEREF _Toc522949890 \h </w:instrText>
             </w:r>
             <w:r>
               <w:rPr>
@@ -1845,7 +1847,7 @@
                 <w:noProof/>
                 <w:webHidden/>
               </w:rPr>
-              <w:t>25</w:t>
+              <w:t>26</w:t>
             </w:r>
             <w:r>
               <w:rPr>
@@ -1868,7 +1870,7 @@
               <w:lang w:eastAsia="fr-BE"/>
             </w:rPr>
           </w:pPr>
-          <w:hyperlink w:anchor="_Toc515232464" w:history="1">
+          <w:hyperlink w:anchor="_Toc522949891" w:history="1">
             <w:r>
               <w:rPr>
                 <w:rStyle w:val="Lienhypertexte"/>
@@ -1895,7 +1897,7 @@
                 <w:noProof/>
                 <w:webHidden/>
               </w:rPr>
-              <w:instrText xml:space="preserve"> PAGEREF _Toc515232464 \h </w:instrText>
+              <w:instrText xml:space="preserve"> PAGEREF _Toc522949891 \h </w:instrText>
             </w:r>
             <w:r>
               <w:rPr>
@@ -1915,7 +1917,7 @@
                 <w:noProof/>
                 <w:webHidden/>
               </w:rPr>
-              <w:t>25</w:t>
+              <w:t>26</w:t>
             </w:r>
             <w:r>
               <w:rPr>
@@ -1938,7 +1940,7 @@
               <w:lang w:eastAsia="fr-BE"/>
             </w:rPr>
           </w:pPr>
-          <w:hyperlink w:anchor="_Toc515232465" w:history="1">
+          <w:hyperlink w:anchor="_Toc522949892" w:history="1">
             <w:r>
               <w:rPr>
                 <w:rStyle w:val="Lienhypertexte"/>
@@ -1965,7 +1967,7 @@
                 <w:noProof/>
                 <w:webHidden/>
               </w:rPr>
-              <w:instrText xml:space="preserve"> PAGEREF _Toc515232465 \h </w:instrText>
+              <w:instrText xml:space="preserve"> PAGEREF _Toc522949892 \h </w:instrText>
             </w:r>
             <w:r>
               <w:rPr>
@@ -1985,7 +1987,7 @@
                 <w:noProof/>
                 <w:webHidden/>
               </w:rPr>
-              <w:t>26</w:t>
+              <w:t>27</w:t>
             </w:r>
             <w:r>
               <w:rPr>
@@ -2008,7 +2010,7 @@
               <w:lang w:eastAsia="fr-BE"/>
             </w:rPr>
           </w:pPr>
-          <w:hyperlink w:anchor="_Toc515232466" w:history="1">
+          <w:hyperlink w:anchor="_Toc522949893" w:history="1">
             <w:r>
               <w:rPr>
                 <w:rStyle w:val="Lienhypertexte"/>
@@ -2035,7 +2037,7 @@
                 <w:noProof/>
                 <w:webHidden/>
               </w:rPr>
-              <w:instrText xml:space="preserve"> PAGEREF _Toc515232466 \h </w:instrText>
+              <w:instrText xml:space="preserve"> PAGEREF _Toc522949893 \h </w:instrText>
             </w:r>
             <w:r>
               <w:rPr>
@@ -2055,7 +2057,7 @@
                 <w:noProof/>
                 <w:webHidden/>
               </w:rPr>
-              <w:t>26</w:t>
+              <w:t>27</w:t>
             </w:r>
             <w:r>
               <w:rPr>
@@ -2078,7 +2080,7 @@
               <w:lang w:eastAsia="fr-BE"/>
             </w:rPr>
           </w:pPr>
-          <w:hyperlink w:anchor="_Toc515232467" w:history="1">
+          <w:hyperlink w:anchor="_Toc522949894" w:history="1">
             <w:r>
               <w:rPr>
                 <w:rStyle w:val="Lienhypertexte"/>
@@ -2105,7 +2107,7 @@
                 <w:noProof/>
                 <w:webHidden/>
               </w:rPr>
-              <w:instrText xml:space="preserve"> PAGEREF _Toc515232467 \h </w:instrText>
+              <w:instrText xml:space="preserve"> PAGEREF _Toc522949894 \h </w:instrText>
             </w:r>
             <w:r>
               <w:rPr>
@@ -2125,7 +2127,7 @@
                 <w:noProof/>
                 <w:webHidden/>
               </w:rPr>
-              <w:t>26</w:t>
+              <w:t>27</w:t>
             </w:r>
             <w:r>
               <w:rPr>
@@ -2148,7 +2150,7 @@
               <w:lang w:eastAsia="fr-BE"/>
             </w:rPr>
           </w:pPr>
-          <w:hyperlink w:anchor="_Toc515232468" w:history="1">
+          <w:hyperlink w:anchor="_Toc522949895" w:history="1">
             <w:r>
               <w:rPr>
                 <w:rStyle w:val="Lienhypertexte"/>
@@ -2175,7 +2177,7 @@
                 <w:noProof/>
                 <w:webHidden/>
               </w:rPr>
-              <w:instrText xml:space="preserve"> PAGEREF _Toc515232468 \h </w:instrText>
+              <w:instrText xml:space="preserve"> PAGEREF _Toc522949895 \h </w:instrText>
             </w:r>
             <w:r>
               <w:rPr>
@@ -2195,7 +2197,7 @@
                 <w:noProof/>
                 <w:webHidden/>
               </w:rPr>
-              <w:t>26</w:t>
+              <w:t>27</w:t>
             </w:r>
             <w:r>
               <w:rPr>
@@ -2218,13 +2220,13 @@
               <w:lang w:eastAsia="fr-BE"/>
             </w:rPr>
           </w:pPr>
-          <w:hyperlink w:anchor="_Toc515232469" w:history="1">
+          <w:hyperlink w:anchor="_Toc522949896" w:history="1">
             <w:r>
               <w:rPr>
                 <w:rStyle w:val="Lienhypertexte"/>
                 <w:noProof/>
               </w:rPr>
-              <w:t>[Provisoire]</w:t>
+              <w:t>Difficultés rencontrées</w:t>
             </w:r>
             <w:r>
               <w:rPr>
@@ -2245,7 +2247,13 @@
                 <w:noProof/>
                 <w:webHidden/>
               </w:rPr>
-              <w:instrText xml:space="preserve"> PAGEREF _Toc515232469 \h </w:instrText>
+              <w:instrText xml:space="preserve"> PAGEREF _Toc522949896 \h </w:instrText>
+            </w:r>
+            <w:r>
+              <w:rPr>
+                <w:noProof/>
+                <w:webHidden/>
+              </w:rPr>
             </w:r>
             <w:r>
               <w:rPr>
@@ -2256,13 +2264,220 @@
             </w:r>
             <w:r>
               <w:rPr>
-                <w:b/>
-                <w:bCs/>
-                <w:noProof/>
-                <w:webHidden/>
-                <w:lang w:val="fr-FR"/>
-              </w:rPr>
-              <w:t>Erreur ! Signet non défini.</w:t>
+                <w:noProof/>
+                <w:webHidden/>
+              </w:rPr>
+              <w:t>28</w:t>
+            </w:r>
+            <w:r>
+              <w:rPr>
+                <w:noProof/>
+                <w:webHidden/>
+              </w:rPr>
+              <w:fldChar w:fldCharType="end"/>
+            </w:r>
+          </w:hyperlink>
+        </w:p>
+        <w:p>
+          <w:pPr>
+            <w:pStyle w:val="TM3"/>
+            <w:tabs>
+              <w:tab w:val="right" w:leader="dot" w:pos="9062"/>
+            </w:tabs>
+            <w:rPr>
+              <w:rFonts w:eastAsiaTheme="minorEastAsia"/>
+              <w:noProof/>
+              <w:lang w:eastAsia="fr-BE"/>
+            </w:rPr>
+          </w:pPr>
+          <w:hyperlink w:anchor="_Toc522949897" w:history="1">
+            <w:r>
+              <w:rPr>
+                <w:rStyle w:val="Lienhypertexte"/>
+                <w:noProof/>
+              </w:rPr>
+              <w:t>Au niveau de la base de données</w:t>
+            </w:r>
+            <w:r>
+              <w:rPr>
+                <w:noProof/>
+                <w:webHidden/>
+              </w:rPr>
+              <w:tab/>
+            </w:r>
+            <w:r>
+              <w:rPr>
+                <w:noProof/>
+                <w:webHidden/>
+              </w:rPr>
+              <w:fldChar w:fldCharType="begin"/>
+            </w:r>
+            <w:r>
+              <w:rPr>
+                <w:noProof/>
+                <w:webHidden/>
+              </w:rPr>
+              <w:instrText xml:space="preserve"> PAGEREF _Toc522949897 \h </w:instrText>
+            </w:r>
+            <w:r>
+              <w:rPr>
+                <w:noProof/>
+                <w:webHidden/>
+              </w:rPr>
+            </w:r>
+            <w:r>
+              <w:rPr>
+                <w:noProof/>
+                <w:webHidden/>
+              </w:rPr>
+              <w:fldChar w:fldCharType="separate"/>
+            </w:r>
+            <w:r>
+              <w:rPr>
+                <w:noProof/>
+                <w:webHidden/>
+              </w:rPr>
+              <w:t>28</w:t>
+            </w:r>
+            <w:r>
+              <w:rPr>
+                <w:noProof/>
+                <w:webHidden/>
+              </w:rPr>
+              <w:fldChar w:fldCharType="end"/>
+            </w:r>
+          </w:hyperlink>
+        </w:p>
+        <w:p>
+          <w:pPr>
+            <w:pStyle w:val="TM3"/>
+            <w:tabs>
+              <w:tab w:val="right" w:leader="dot" w:pos="9062"/>
+            </w:tabs>
+            <w:rPr>
+              <w:rFonts w:eastAsiaTheme="minorEastAsia"/>
+              <w:noProof/>
+              <w:lang w:eastAsia="fr-BE"/>
+            </w:rPr>
+          </w:pPr>
+          <w:hyperlink w:anchor="_Toc522949898" w:history="1">
+            <w:r>
+              <w:rPr>
+                <w:rStyle w:val="Lienhypertexte"/>
+                <w:noProof/>
+              </w:rPr>
+              <w:t>Au niveau du site web</w:t>
+            </w:r>
+            <w:r>
+              <w:rPr>
+                <w:noProof/>
+                <w:webHidden/>
+              </w:rPr>
+              <w:tab/>
+            </w:r>
+            <w:r>
+              <w:rPr>
+                <w:noProof/>
+                <w:webHidden/>
+              </w:rPr>
+              <w:fldChar w:fldCharType="begin"/>
+            </w:r>
+            <w:r>
+              <w:rPr>
+                <w:noProof/>
+                <w:webHidden/>
+              </w:rPr>
+              <w:instrText xml:space="preserve"> PAGEREF _Toc522949898 \h </w:instrText>
+            </w:r>
+            <w:r>
+              <w:rPr>
+                <w:noProof/>
+                <w:webHidden/>
+              </w:rPr>
+            </w:r>
+            <w:r>
+              <w:rPr>
+                <w:noProof/>
+                <w:webHidden/>
+              </w:rPr>
+              <w:fldChar w:fldCharType="separate"/>
+            </w:r>
+            <w:r>
+              <w:rPr>
+                <w:noProof/>
+                <w:webHidden/>
+              </w:rPr>
+              <w:t>28</w:t>
+            </w:r>
+            <w:r>
+              <w:rPr>
+                <w:noProof/>
+                <w:webHidden/>
+              </w:rPr>
+              <w:fldChar w:fldCharType="end"/>
+            </w:r>
+          </w:hyperlink>
+        </w:p>
+        <w:p>
+          <w:pPr>
+            <w:pStyle w:val="TM3"/>
+            <w:tabs>
+              <w:tab w:val="right" w:leader="dot" w:pos="9062"/>
+            </w:tabs>
+            <w:rPr>
+              <w:rFonts w:eastAsiaTheme="minorEastAsia"/>
+              <w:noProof/>
+              <w:lang w:eastAsia="fr-BE"/>
+            </w:rPr>
+          </w:pPr>
+          <w:hyperlink w:anchor="_Toc522949899" w:history="1">
+            <w:r>
+              <w:rPr>
+                <w:rStyle w:val="Lienhypertexte"/>
+                <w:noProof/>
+              </w:rPr>
+              <w:t>De façon générale</w:t>
+            </w:r>
+            <w:r>
+              <w:rPr>
+                <w:noProof/>
+                <w:webHidden/>
+              </w:rPr>
+              <w:tab/>
+            </w:r>
+            <w:r>
+              <w:rPr>
+                <w:noProof/>
+                <w:webHidden/>
+              </w:rPr>
+              <w:fldChar w:fldCharType="begin"/>
+            </w:r>
+            <w:r>
+              <w:rPr>
+                <w:noProof/>
+                <w:webHidden/>
+              </w:rPr>
+              <w:instrText xml:space="preserve"> PAGEREF _Toc522949899 \h </w:instrText>
+            </w:r>
+            <w:r>
+              <w:rPr>
+                <w:noProof/>
+                <w:webHidden/>
+              </w:rPr>
+            </w:r>
+            <w:r>
+              <w:rPr>
+                <w:noProof/>
+                <w:webHidden/>
+              </w:rPr>
+              <w:fldChar w:fldCharType="separate"/>
+            </w:r>
+            <w:r>
+              <w:rPr>
+                <w:noProof/>
+                <w:webHidden/>
+              </w:rPr>
+              <w:t>28</w:t>
             </w:r>
             <w:r>
               <w:rPr>
@@ -2301,6 +2516,7 @@
         </w:rPr>
       </w:pPr>
       <w:r>
+        <w:lastRenderedPageBreak/>
         <w:br w:type="page"/>
       </w:r>
     </w:p>
@@ -2308,7 +2524,7 @@
       <w:pPr>
         <w:pStyle w:val="Titre1"/>
       </w:pPr>
-      <w:bookmarkStart w:id="0" w:name="_Toc515232442"/>
+      <w:bookmarkStart w:id="1" w:name="_Toc522949869"/>
       <w:r>
         <w:lastRenderedPageBreak/>
         <w:t xml:space="preserve">Description du </w:t>
@@ -2316,18 +2532,18 @@
       <w:r>
         <w:t>Système informatique</w:t>
       </w:r>
-      <w:bookmarkEnd w:id="0"/>
+      <w:bookmarkEnd w:id="1"/>
     </w:p>
     <w:p/>
     <w:p>
       <w:pPr>
         <w:pStyle w:val="Titre2"/>
       </w:pPr>
-      <w:bookmarkStart w:id="1" w:name="_Toc515232443"/>
+      <w:bookmarkStart w:id="2" w:name="_Toc522949870"/>
       <w:r>
         <w:t>Objectif</w:t>
       </w:r>
-      <w:bookmarkEnd w:id="1"/>
+      <w:bookmarkEnd w:id="2"/>
     </w:p>
     <w:p>
       <w:pPr>
@@ -2417,11 +2633,11 @@
       <w:pPr>
         <w:pStyle w:val="Titre2"/>
       </w:pPr>
-      <w:bookmarkStart w:id="2" w:name="_Toc515232444"/>
+      <w:bookmarkStart w:id="3" w:name="_Toc522949871"/>
       <w:r>
         <w:t>Règles Business générales</w:t>
       </w:r>
-      <w:bookmarkEnd w:id="2"/>
+      <w:bookmarkEnd w:id="3"/>
     </w:p>
     <w:p>
       <w:pPr>
@@ -2453,11 +2669,11 @@
         </w:numPr>
         <w:jc w:val="both"/>
       </w:pPr>
-      <w:bookmarkStart w:id="3" w:name="_Hlk514439849"/>
+      <w:bookmarkStart w:id="4" w:name="_Hlk514439849"/>
       <w:r>
         <w:t xml:space="preserve">Tarification &amp; promotions </w:t>
       </w:r>
-      <w:bookmarkEnd w:id="3"/>
+      <w:bookmarkEnd w:id="4"/>
       <w:r>
         <w:t>: Les agences peuvent adapter leur prix et proposer des promotions supplémentaires à celles de l’ensemble du groupe.</w:t>
       </w:r>
@@ -2990,12 +3206,12 @@
       <w:pPr>
         <w:pStyle w:val="Titre2"/>
       </w:pPr>
-      <w:bookmarkStart w:id="4" w:name="_Toc515232445"/>
+      <w:bookmarkStart w:id="5" w:name="_Toc522949872"/>
       <w:r>
         <w:lastRenderedPageBreak/>
         <w:t>Règles particulières au site web</w:t>
       </w:r>
-      <w:bookmarkEnd w:id="4"/>
+      <w:bookmarkEnd w:id="5"/>
     </w:p>
     <w:p>
       <w:pPr>
@@ -3232,12 +3448,12 @@
       <w:pPr>
         <w:pStyle w:val="Titre2"/>
       </w:pPr>
-      <w:bookmarkStart w:id="5" w:name="_Toc515232446"/>
+      <w:bookmarkStart w:id="6" w:name="_Toc522949873"/>
       <w:r>
         <w:lastRenderedPageBreak/>
         <w:t>Schéma Général</w:t>
       </w:r>
-      <w:bookmarkEnd w:id="5"/>
+      <w:bookmarkEnd w:id="6"/>
     </w:p>
     <w:p/>
     <w:p/>
@@ -3318,12 +3534,12 @@
       <w:pPr>
         <w:pStyle w:val="Titre2"/>
       </w:pPr>
-      <w:bookmarkStart w:id="6" w:name="_Toc515232447"/>
+      <w:bookmarkStart w:id="7" w:name="_Toc522949874"/>
       <w:r>
         <w:lastRenderedPageBreak/>
         <w:t>Description des pages</w:t>
       </w:r>
-      <w:bookmarkEnd w:id="6"/>
+      <w:bookmarkEnd w:id="7"/>
     </w:p>
     <w:p>
       <w:pPr>
@@ -3335,11 +3551,11 @@
         <w:pStyle w:val="Titre3"/>
         <w:jc w:val="both"/>
       </w:pPr>
-      <w:bookmarkStart w:id="7" w:name="_Toc515232448"/>
+      <w:bookmarkStart w:id="8" w:name="_Toc522949875"/>
       <w:r>
         <w:t>Lay-out général du site.</w:t>
       </w:r>
-      <w:bookmarkEnd w:id="7"/>
+      <w:bookmarkEnd w:id="8"/>
     </w:p>
     <w:p/>
     <w:p>
@@ -3733,12 +3949,12 @@
         <w:pStyle w:val="Titre3"/>
         <w:jc w:val="both"/>
       </w:pPr>
-      <w:bookmarkStart w:id="8" w:name="_Toc515232449"/>
+      <w:bookmarkStart w:id="9" w:name="_Toc522949876"/>
       <w:r>
         <w:lastRenderedPageBreak/>
         <w:t>Page « Rent a Car » / « Louer un véhicule »</w:t>
       </w:r>
-      <w:bookmarkEnd w:id="8"/>
+      <w:bookmarkEnd w:id="9"/>
     </w:p>
     <w:p>
       <w:pPr>
@@ -4262,11 +4478,11 @@
         <w:pStyle w:val="Titre3"/>
         <w:jc w:val="both"/>
       </w:pPr>
-      <w:bookmarkStart w:id="9" w:name="_Toc515232450"/>
+      <w:bookmarkStart w:id="10" w:name="_Toc522949877"/>
       <w:r>
         <w:t>Page de sélection du véhicule</w:t>
       </w:r>
-      <w:bookmarkEnd w:id="9"/>
+      <w:bookmarkEnd w:id="10"/>
     </w:p>
     <w:p/>
     <w:p>
@@ -4762,11 +4978,11 @@
       <w:pPr>
         <w:pStyle w:val="Titre3"/>
       </w:pPr>
-      <w:bookmarkStart w:id="10" w:name="_Toc515232451"/>
+      <w:bookmarkStart w:id="11" w:name="_Toc522949878"/>
       <w:r>
         <w:t>Page de description détaillée du véhicule</w:t>
       </w:r>
-      <w:bookmarkEnd w:id="10"/>
+      <w:bookmarkEnd w:id="11"/>
     </w:p>
     <w:p/>
     <w:p>
@@ -4958,12 +5174,12 @@
       <w:pPr>
         <w:pStyle w:val="Titre3"/>
       </w:pPr>
-      <w:bookmarkStart w:id="11" w:name="_Toc515232452"/>
+      <w:bookmarkStart w:id="12" w:name="_Toc522949879"/>
       <w:r>
         <w:lastRenderedPageBreak/>
         <w:t>Page « Reservation »</w:t>
       </w:r>
-      <w:bookmarkEnd w:id="11"/>
+      <w:bookmarkEnd w:id="12"/>
     </w:p>
     <w:p/>
     <w:p>
@@ -5333,12 +5549,12 @@
       <w:pPr>
         <w:pStyle w:val="Titre3"/>
       </w:pPr>
-      <w:bookmarkStart w:id="12" w:name="_Toc515232453"/>
+      <w:bookmarkStart w:id="13" w:name="_Toc522949880"/>
       <w:r>
         <w:lastRenderedPageBreak/>
         <w:t>Page « Fleet »</w:t>
       </w:r>
-      <w:bookmarkEnd w:id="12"/>
+      <w:bookmarkEnd w:id="13"/>
     </w:p>
     <w:p/>
     <w:p>
@@ -5495,11 +5711,11 @@
       <w:pPr>
         <w:pStyle w:val="Titre3"/>
       </w:pPr>
-      <w:bookmarkStart w:id="13" w:name="_Toc515232454"/>
+      <w:bookmarkStart w:id="14" w:name="_Toc522949881"/>
       <w:r>
         <w:t>Page « Deals »</w:t>
       </w:r>
-      <w:bookmarkEnd w:id="13"/>
+      <w:bookmarkEnd w:id="14"/>
     </w:p>
     <w:p/>
     <w:p>
@@ -5780,7 +5996,7 @@
       <w:pPr>
         <w:pStyle w:val="Titre3"/>
       </w:pPr>
-      <w:bookmarkStart w:id="14" w:name="_Toc515232455"/>
+      <w:bookmarkStart w:id="15" w:name="_Toc522949882"/>
       <w:r>
         <w:lastRenderedPageBreak/>
         <w:t xml:space="preserve">Pages « My </w:t>
@@ -5791,7 +6007,7 @@
       <w:r>
         <w:t>ccount »</w:t>
       </w:r>
-      <w:bookmarkEnd w:id="14"/>
+      <w:bookmarkEnd w:id="15"/>
     </w:p>
     <w:p>
       <w:pPr>
@@ -6015,11 +6231,11 @@
       <w:pPr>
         <w:pStyle w:val="Titre3"/>
       </w:pPr>
-      <w:bookmarkStart w:id="15" w:name="_Toc515232456"/>
+      <w:bookmarkStart w:id="16" w:name="_Toc522949883"/>
       <w:r>
         <w:t>Pages Login</w:t>
       </w:r>
-      <w:bookmarkEnd w:id="15"/>
+      <w:bookmarkEnd w:id="16"/>
     </w:p>
     <w:p/>
     <w:p>
@@ -6108,19 +6324,19 @@
         <w:pStyle w:val="Titre2"/>
         <w:jc w:val="both"/>
       </w:pPr>
-      <w:bookmarkStart w:id="16" w:name="_Toc515232457"/>
+      <w:bookmarkStart w:id="17" w:name="_Toc522949884"/>
       <w:r>
         <w:lastRenderedPageBreak/>
         <w:t>Synthèse des règles</w:t>
       </w:r>
-      <w:bookmarkEnd w:id="16"/>
+      <w:bookmarkEnd w:id="17"/>
     </w:p>
     <w:p>
       <w:pPr>
         <w:pStyle w:val="Titre2"/>
         <w:jc w:val="both"/>
       </w:pPr>
-      <w:bookmarkStart w:id="17" w:name="_Toc515232458"/>
+      <w:bookmarkStart w:id="18" w:name="_Toc522949885"/>
       <w:r>
         <w:t xml:space="preserve">Schéma Entité </w:t>
       </w:r>
@@ -6130,7 +6346,7 @@
       <w:r>
         <w:t xml:space="preserve"> Association</w:t>
       </w:r>
-      <w:bookmarkEnd w:id="17"/>
+      <w:bookmarkEnd w:id="18"/>
     </w:p>
     <w:p/>
     <w:p/>
@@ -6200,23 +6416,23 @@
         <w:pStyle w:val="Titre1"/>
         <w:jc w:val="both"/>
       </w:pPr>
-      <w:bookmarkStart w:id="18" w:name="_Toc515232459"/>
+      <w:bookmarkStart w:id="19" w:name="_Toc522949886"/>
       <w:r>
         <w:lastRenderedPageBreak/>
         <w:t>Spécifications techniques</w:t>
       </w:r>
-      <w:bookmarkEnd w:id="18"/>
+      <w:bookmarkEnd w:id="19"/>
     </w:p>
     <w:p>
       <w:pPr>
         <w:pStyle w:val="Titre2"/>
         <w:jc w:val="both"/>
       </w:pPr>
-      <w:bookmarkStart w:id="19" w:name="_Toc515232460"/>
+      <w:bookmarkStart w:id="20" w:name="_Toc522949887"/>
       <w:r>
         <w:t>Architecture</w:t>
       </w:r>
-      <w:bookmarkEnd w:id="19"/>
+      <w:bookmarkEnd w:id="20"/>
     </w:p>
     <w:p>
       <w:pPr>
@@ -6339,14 +6555,14 @@
         <w:pStyle w:val="Titre2"/>
         <w:jc w:val="both"/>
       </w:pPr>
-      <w:bookmarkStart w:id="20" w:name="_Toc515232461"/>
+      <w:bookmarkStart w:id="21" w:name="_Toc522949888"/>
       <w:r>
         <w:t>Langues</w:t>
       </w:r>
       <w:r>
         <w:t xml:space="preserve"> et cultures</w:t>
       </w:r>
-      <w:bookmarkEnd w:id="20"/>
+      <w:bookmarkEnd w:id="21"/>
     </w:p>
     <w:p/>
     <w:p>
@@ -6527,35 +6743,35 @@
         <w:pStyle w:val="Titre2"/>
         <w:jc w:val="both"/>
       </w:pPr>
-      <w:bookmarkStart w:id="21" w:name="_Toc515232462"/>
+      <w:bookmarkStart w:id="22" w:name="_Toc522949889"/>
       <w:r>
         <w:t>Encodage des données</w:t>
       </w:r>
-      <w:bookmarkEnd w:id="21"/>
+      <w:bookmarkEnd w:id="22"/>
     </w:p>
     <w:p>
       <w:pPr>
         <w:pStyle w:val="Titre3"/>
         <w:jc w:val="both"/>
       </w:pPr>
-      <w:bookmarkStart w:id="22" w:name="_Toc515232463"/>
+      <w:bookmarkStart w:id="23" w:name="_Toc522949890"/>
       <w:r>
         <w:t>Collation</w:t>
       </w:r>
       <w:r>
         <w:t xml:space="preserve"> et format</w:t>
       </w:r>
-      <w:bookmarkEnd w:id="22"/>
-    </w:p>
-    <w:p>
-      <w:pPr>
-        <w:jc w:val="both"/>
-      </w:pPr>
-      <w:bookmarkStart w:id="23" w:name="_Hlk506638660"/>
+      <w:bookmarkEnd w:id="23"/>
+    </w:p>
+    <w:p>
+      <w:pPr>
+        <w:jc w:val="both"/>
+      </w:pPr>
+      <w:bookmarkStart w:id="24" w:name="_Hlk506638660"/>
       <w:r>
         <w:t xml:space="preserve">La collation de la base de données </w:t>
       </w:r>
-      <w:bookmarkEnd w:id="23"/>
+      <w:bookmarkEnd w:id="24"/>
       <w:r>
         <w:t>sera Latin1_General_Cl_As.</w:t>
       </w:r>
@@ -6597,11 +6813,11 @@
         <w:pStyle w:val="Titre3"/>
         <w:jc w:val="both"/>
       </w:pPr>
-      <w:bookmarkStart w:id="24" w:name="_Toc515232464"/>
+      <w:bookmarkStart w:id="25" w:name="_Toc522949891"/>
       <w:r>
         <w:t>Conventions de style SQL</w:t>
       </w:r>
-      <w:bookmarkEnd w:id="24"/>
+      <w:bookmarkEnd w:id="25"/>
     </w:p>
     <w:p>
       <w:pPr>
@@ -6716,30 +6932,30 @@
         <w:pStyle w:val="Titre2"/>
         <w:jc w:val="both"/>
       </w:pPr>
-      <w:bookmarkStart w:id="25" w:name="_Toc515232465"/>
+      <w:bookmarkStart w:id="26" w:name="_Toc522949892"/>
       <w:r>
         <w:lastRenderedPageBreak/>
         <w:t>Sécurité</w:t>
       </w:r>
-      <w:bookmarkEnd w:id="25"/>
-    </w:p>
-    <w:p>
-      <w:pPr>
-        <w:jc w:val="both"/>
-      </w:pPr>
-    </w:p>
-    <w:p>
-      <w:pPr>
-        <w:jc w:val="both"/>
-      </w:pPr>
-      <w:bookmarkStart w:id="26" w:name="_Toc515232466"/>
+      <w:bookmarkEnd w:id="26"/>
+    </w:p>
+    <w:p>
+      <w:pPr>
+        <w:jc w:val="both"/>
+      </w:pPr>
+    </w:p>
+    <w:p>
+      <w:pPr>
+        <w:jc w:val="both"/>
+      </w:pPr>
+      <w:bookmarkStart w:id="27" w:name="_Toc522949893"/>
       <w:r>
         <w:rPr>
           <w:rStyle w:val="Titre3Car"/>
         </w:rPr>
         <w:t>Au niveau de la base de données</w:t>
       </w:r>
-      <w:bookmarkEnd w:id="26"/>
+      <w:bookmarkEnd w:id="27"/>
       <w:r>
         <w:t> :</w:t>
       </w:r>
@@ -6802,14 +7018,14 @@
       <w:pPr>
         <w:jc w:val="both"/>
       </w:pPr>
-      <w:bookmarkStart w:id="27" w:name="_Toc515232467"/>
+      <w:bookmarkStart w:id="28" w:name="_Toc522949894"/>
       <w:r>
         <w:rPr>
           <w:rStyle w:val="Titre3Car"/>
         </w:rPr>
         <w:t>Au niveau du site</w:t>
       </w:r>
-      <w:bookmarkEnd w:id="27"/>
+      <w:bookmarkEnd w:id="28"/>
       <w:r>
         <w:t> :</w:t>
       </w:r>
@@ -6833,14 +7049,14 @@
       <w:pPr>
         <w:jc w:val="both"/>
       </w:pPr>
-      <w:bookmarkStart w:id="28" w:name="_Toc515232468"/>
+      <w:bookmarkStart w:id="29" w:name="_Toc522949895"/>
       <w:r>
         <w:rPr>
           <w:rStyle w:val="Titre3Car"/>
         </w:rPr>
         <w:t>Login des utilisateurs</w:t>
       </w:r>
-      <w:bookmarkEnd w:id="28"/>
+      <w:bookmarkEnd w:id="29"/>
       <w:r>
         <w:t> :</w:t>
       </w:r>
@@ -6862,14 +7078,17 @@
         <w:pStyle w:val="Titre1"/>
         <w:jc w:val="both"/>
       </w:pPr>
+      <w:bookmarkStart w:id="30" w:name="_Toc522949896"/>
       <w:r>
         <w:lastRenderedPageBreak/>
         <w:t>Difficultés rencontrées</w:t>
       </w:r>
+      <w:bookmarkEnd w:id="30"/>
     </w:p>
     <w:p/>
     <w:p/>
     <w:p>
+      <w:bookmarkStart w:id="31" w:name="_Toc522949897"/>
       <w:r>
         <w:rPr>
           <w:rStyle w:val="Titre3Car"/>
@@ -6882,6 +7101,7 @@
         </w:rPr>
         <w:t>e la base de données</w:t>
       </w:r>
+      <w:bookmarkEnd w:id="31"/>
       <w:r>
         <w:t> :</w:t>
       </w:r>
@@ -6911,10 +7131,7 @@
         <w:t>Trois erreurs simples ont été faciles à corriger (« flag » booléen qui n’était pas reseté + oubli de l’intégration du string reprenant les options avant les choix des dates si elles étaient renseignées + office_Name =&gt; Office_Name).</w:t>
       </w:r>
       <w:r>
-        <w:t xml:space="preserve"> </w:t>
-      </w:r>
-      <w:r>
-        <w:t xml:space="preserve">remplacement de  </w:t>
+        <w:t xml:space="preserve"> remplacement de  </w:t>
       </w:r>
       <w:r>
         <w:rPr>
@@ -6924,17 +7141,7 @@
           <w:szCs w:val="19"/>
           <w:highlight w:val="white"/>
         </w:rPr>
-        <w:t>&lt;&gt; NULL par IS NOT NULL</w:t>
-      </w:r>
-      <w:r>
-        <w:rPr>
-          <w:rFonts w:ascii="Consolas" w:hAnsi="Consolas" w:cs="Consolas"/>
-          <w:color w:val="008000"/>
-          <w:sz w:val="19"/>
-          <w:szCs w:val="19"/>
-          <w:highlight w:val="white"/>
-        </w:rPr>
-        <w:t>, …</w:t>
+        <w:t>&lt;&gt; NULL par IS NOT NULL, …</w:t>
       </w:r>
     </w:p>
     <w:p>
@@ -7097,6 +7304,7 @@
       </w:pPr>
     </w:p>
     <w:p>
+      <w:bookmarkStart w:id="32" w:name="_Toc522949898"/>
       <w:r>
         <w:rPr>
           <w:rStyle w:val="Titre3Car"/>
@@ -7107,7 +7315,14 @@
         <w:rPr>
           <w:rStyle w:val="Titre3Car"/>
         </w:rPr>
-        <w:t xml:space="preserve">u site web </w:t>
+        <w:t>u site web</w:t>
+      </w:r>
+      <w:bookmarkEnd w:id="32"/>
+      <w:r>
+        <w:rPr>
+          <w:rStyle w:val="Titre3Car"/>
+        </w:rPr>
+        <w:t xml:space="preserve"> </w:t>
       </w:r>
       <w:r>
         <w:t>:</w:t>
@@ -7180,10 +7395,7 @@
         <w:t xml:space="preserve">Les tentatives de </w:t>
       </w:r>
       <w:r>
-        <w:t>s</w:t>
-      </w:r>
-      <w:r>
-        <w:t>érialisation et récupération d’une instance d’un modèle à partir de la liste des véhicules pour afficher ses détails sans faire un nouvel appel à la BDD</w:t>
+        <w:t>sérialisation et récupération d’une instance d’un modèle à partir de la liste des véhicules pour afficher ses détails sans faire un nouvel appel à la BDD</w:t>
       </w:r>
       <w:r>
         <w:t xml:space="preserve"> ont également été une perte de temps</w:t>
@@ -7207,19 +7419,19 @@
       </w:r>
       <w:r>
         <w:br/>
-      </w:r>
-      <w:r>
         <w:t>Sérialisation et récupération dans d’une instance d’un modèle à partir de la liste des véhicules pour afficher ses détails sans faire un nouvel appel à la BDD.</w:t>
       </w:r>
     </w:p>
     <w:p/>
     <w:p>
+      <w:bookmarkStart w:id="33" w:name="_Toc522949899"/>
       <w:r>
         <w:rPr>
           <w:rStyle w:val="Titre3Car"/>
         </w:rPr>
         <w:t>De façon générale</w:t>
       </w:r>
+      <w:bookmarkEnd w:id="33"/>
       <w:r>
         <w:rPr>
           <w:rStyle w:val="Titre3Car"/>
@@ -7285,8 +7497,6 @@
       <w:r>
         <w:t>niveau du site.</w:t>
       </w:r>
-      <w:bookmarkStart w:id="29" w:name="_GoBack"/>
-      <w:bookmarkEnd w:id="29"/>
     </w:p>
     <w:p>
       <w:r>
@@ -11554,6 +11764,36 @@
       <w:color w:val="2F5496" w:themeColor="accent1" w:themeShade="BF"/>
     </w:rPr>
   </w:style>
+  <w:style w:type="paragraph" w:styleId="Textedebulles">
+    <w:name w:val="Balloon Text"/>
+    <w:basedOn w:val="Normal"/>
+    <w:link w:val="TextedebullesCar"/>
+    <w:uiPriority w:val="99"/>
+    <w:semiHidden/>
+    <w:unhideWhenUsed/>
+    <w:rsid w:val="00BC237D"/>
+    <w:pPr>
+      <w:spacing w:after="0" w:line="240" w:lineRule="auto"/>
+    </w:pPr>
+    <w:rPr>
+      <w:rFonts w:ascii="Segoe UI" w:hAnsi="Segoe UI" w:cs="Segoe UI"/>
+      <w:sz w:val="18"/>
+      <w:szCs w:val="18"/>
+    </w:rPr>
+  </w:style>
+  <w:style w:type="character" w:customStyle="1" w:styleId="TextedebullesCar">
+    <w:name w:val="Texte de bulles Car"/>
+    <w:basedOn w:val="Policepardfaut"/>
+    <w:link w:val="Textedebulles"/>
+    <w:uiPriority w:val="99"/>
+    <w:semiHidden/>
+    <w:rsid w:val="00BC237D"/>
+    <w:rPr>
+      <w:rFonts w:ascii="Segoe UI" w:hAnsi="Segoe UI" w:cs="Segoe UI"/>
+      <w:sz w:val="18"/>
+      <w:szCs w:val="18"/>
+    </w:rPr>
+  </w:style>
 </w:styles>
 </file>
 
@@ -11759,6 +11999,13 @@
     <w:pitch w:val="variable"/>
     <w:sig w:usb0="00008003" w:usb1="00000000" w:usb2="00000000" w:usb3="00000000" w:csb0="00000001" w:csb1="00000000"/>
   </w:font>
+  <w:font w:name="Segoe UI">
+    <w:panose1 w:val="020B0502040204020203"/>
+    <w:charset w:val="00"/>
+    <w:family w:val="swiss"/>
+    <w:pitch w:val="variable"/>
+    <w:sig w:usb0="E4002EFF" w:usb1="C000E47F" w:usb2="00000009" w:usb3="00000000" w:csb0="000001FF" w:csb1="00000000"/>
+  </w:font>
   <w:font w:name="Consolas">
     <w:panose1 w:val="020B0609020204030204"/>
     <w:charset w:val="00"/>
@@ -11798,6 +12045,7 @@
     <w:rsid w:val="00A42CD2"/>
     <w:rsid w:val="00B02F47"/>
     <w:rsid w:val="00B3428B"/>
+    <w:rsid w:val="00B650BA"/>
     <w:rsid w:val="00BA0C35"/>
     <w:rsid w:val="00E22A7F"/>
     <w:rsid w:val="00F236A8"/>
@@ -12602,7 +12850,7 @@
 </file>
 
 <file path=customXml/itemProps1.xml><?xml version="1.0" encoding="utf-8"?>
-<ds:datastoreItem xmlns:ds="http://schemas.openxmlformats.org/officeDocument/2006/customXml" ds:itemID="{F31EF2FE-8C97-4B3C-9C25-63BD1E22A667}">
+<ds:datastoreItem xmlns:ds="http://schemas.openxmlformats.org/officeDocument/2006/customXml" ds:itemID="{8EB6A877-AF02-4D21-86FA-AF4CA35FD6F7}">
   <ds:schemaRefs>
     <ds:schemaRef ds:uri="http://schemas.openxmlformats.org/officeDocument/2006/bibliography"/>
   </ds:schemaRefs>

</xml_diff>